<commit_message>
User story is updated with new features.
</commit_message>
<xml_diff>
--- a/User story.docx
+++ b/User story.docx
@@ -360,6 +360,16 @@
           <w:lang w:bidi="fa-IR"/>
         </w:rPr>
         <w:t xml:space="preserve"> ثبت دارو،</w:t>
+      </w:r>
+      <w:r>
+        <w:rPr>
+          <w:rFonts w:cs="B Nazanin" w:hint="cs"/>
+          <w:sz w:val="28"/>
+          <w:szCs w:val="28"/>
+          <w:rtl/>
+          <w:lang w:bidi="fa-IR"/>
+        </w:rPr>
+        <w:t xml:space="preserve"> ویرایش تعداد دارو،</w:t>
       </w:r>
       <w:r>
         <w:rPr>
@@ -491,7 +501,6 @@
           <w:rFonts w:cs="B Nazanin"/>
           <w:sz w:val="28"/>
           <w:szCs w:val="28"/>
-          <w:rtl/>
           <w:lang w:bidi="fa-IR"/>
         </w:rPr>
       </w:pPr>
@@ -531,18 +540,20 @@
           <w:rtl/>
           <w:lang w:bidi="fa-IR"/>
         </w:rPr>
-        <w:t>امکان جستجو: 1. کاربر در ابتدا تاریخ مورد نظر خود ( که غالبا تاریخ فعلی سیستم باید باشد) را وارد میکند؛ سپس از طریق دکمه مشاهده داروهای تاریخ مصرف گذشته، لیست دارو هایی که تاریخ مصرف آن ها پیش از تاریخ مورد نظر پایان می یابد را مشاهده میکند.</w:t>
-      </w:r>
-      <w:r>
-        <w:rPr>
-          <w:rFonts w:cs="B Nazanin" w:hint="cs"/>
-          <w:sz w:val="28"/>
-          <w:szCs w:val="28"/>
-          <w:rtl/>
-          <w:lang w:bidi="fa-IR"/>
-        </w:rPr>
-        <w:t xml:space="preserve"> 2. کاربر میتواند از طریق نام یک دارو، یا سایر فیلد های ثبت شده برای هر دارو، داروی مورد نظر خود را جستجو کند.</w:t>
-      </w:r>
+        <w:t>ویرایش تعداد دارو</w:t>
+      </w:r>
+      <w:r>
+        <w:rPr>
+          <w:rFonts w:cs="B Nazanin" w:hint="cs"/>
+          <w:sz w:val="28"/>
+          <w:szCs w:val="28"/>
+          <w:rtl/>
+          <w:lang w:bidi="fa-IR"/>
+        </w:rPr>
+        <w:t>: با ارائه نسخه به بیمار از تعداد داروهای موجود در نسخه به مقدار لازم کم میشود.</w:t>
+      </w:r>
+      <w:bookmarkStart w:id="0" w:name="_GoBack"/>
+      <w:bookmarkEnd w:id="0"/>
     </w:p>
     <w:p>
       <w:pPr>
@@ -557,37 +568,29 @@
           <w:rFonts w:cs="B Nazanin"/>
           <w:sz w:val="28"/>
           <w:szCs w:val="28"/>
-          <w:lang w:bidi="fa-IR"/>
-        </w:rPr>
-      </w:pPr>
-      <w:r>
-        <w:rPr>
-          <w:rFonts w:cs="B Nazanin" w:hint="cs"/>
-          <w:sz w:val="28"/>
-          <w:szCs w:val="28"/>
-          <w:rtl/>
-          <w:lang w:bidi="fa-IR"/>
-        </w:rPr>
-        <w:t xml:space="preserve">مشاهده نسخه بیمار: داروخانه از طریق وارد کردن کد ملی و نام و نام خانوادگی بیمار در </w:t>
-      </w:r>
-      <w:r>
-        <w:rPr>
-          <w:rFonts w:cs="B Nazanin"/>
-          <w:sz w:val="28"/>
-          <w:szCs w:val="28"/>
-          <w:lang w:bidi="fa-IR"/>
-        </w:rPr>
-        <w:t>text box</w:t>
-      </w:r>
-      <w:r>
-        <w:rPr>
-          <w:rFonts w:cs="B Nazanin" w:hint="cs"/>
-          <w:sz w:val="28"/>
-          <w:szCs w:val="28"/>
-          <w:rtl/>
-          <w:lang w:bidi="fa-IR"/>
-        </w:rPr>
-        <w:t xml:space="preserve"> های در نظر گرفته شده، به نسخه های فعال او دسترسی پیدا میکند.</w:t>
+          <w:rtl/>
+          <w:lang w:bidi="fa-IR"/>
+        </w:rPr>
+      </w:pPr>
+      <w:r>
+        <w:rPr>
+          <w:rFonts w:cs="B Nazanin" w:hint="cs"/>
+          <w:sz w:val="28"/>
+          <w:szCs w:val="28"/>
+          <w:rtl/>
+          <w:lang w:bidi="fa-IR"/>
+        </w:rPr>
+        <w:t>امکان جستجو: 1. کاربر در ابتدا تاریخ مورد نظر خود ( که غالبا تاریخ فعلی سیستم باید باشد) را وارد میکند؛ سپس از طریق دکمه مشاهده داروهای تاریخ مصرف گذشته، لیست دارو هایی که تاریخ مصرف آن ها پیش از تاریخ مورد نظر پایان می یابد را مشاهده میکند.</w:t>
+      </w:r>
+      <w:r>
+        <w:rPr>
+          <w:rFonts w:cs="B Nazanin" w:hint="cs"/>
+          <w:sz w:val="28"/>
+          <w:szCs w:val="28"/>
+          <w:rtl/>
+          <w:lang w:bidi="fa-IR"/>
+        </w:rPr>
+        <w:t xml:space="preserve"> 2. کاربر میتواند از طریق نام یک دارو، یا سایر فیلد های ثبت شده برای هر دارو، داروی مورد نظر خود را جستجو کند.</w:t>
       </w:r>
     </w:p>
     <w:p>
@@ -614,7 +617,26 @@
           <w:rtl/>
           <w:lang w:bidi="fa-IR"/>
         </w:rPr>
-        <w:t>ثبت فاکتور برای بیمار: بر اساس قیمت داروهای موجود در نسخه، با فشردن دکمه صدور نسخه یک فاکتور صادر شده برای بیمار مشاهده میشود و از سقف قرارداد شرکت بیمه تحت قرارداد با بیمار به اندازه مبلغ نسخه کم میشود.</w:t>
+        <w:t xml:space="preserve">مشاهده نسخه بیمار: داروخانه از طریق وارد کردن کد ملی و نام و نام خانوادگی بیمار در </w:t>
+      </w:r>
+      <w:r>
+        <w:rPr>
+          <w:rFonts w:cs="B Nazanin"/>
+          <w:sz w:val="28"/>
+          <w:szCs w:val="28"/>
+          <w:lang w:bidi="fa-IR"/>
+        </w:rPr>
+        <w:t>text box</w:t>
+      </w:r>
+      <w:r>
+        <w:rPr>
+          <w:rFonts w:cs="B Nazanin" w:hint="cs"/>
+          <w:sz w:val="28"/>
+          <w:szCs w:val="28"/>
+          <w:rtl/>
+          <w:lang w:bidi="fa-IR"/>
+        </w:rPr>
+        <w:t xml:space="preserve"> های در نظر گرفته شده، به نسخه های فعال او دسترسی پیدا میکند.</w:t>
       </w:r>
     </w:p>
     <w:p>
@@ -641,7 +663,7 @@
           <w:rtl/>
           <w:lang w:bidi="fa-IR"/>
         </w:rPr>
-        <w:t>با فشردن دکمه ویرایش اطلاعات شرکت های بیمه، شرکت های بیمه نمایش داده شده و سقف قرارداد آنها قابلیت ویرایش پیدا میکند.</w:t>
+        <w:t>ثبت فاکتور برای بیمار: بر اساس قیمت داروهای موجود در نسخه، با فشردن دکمه صدور نسخه یک فاکتور صادر شده برای بیمار مشاهده میشود و از سقف قرارداد شرکت بیمه تحت قرارداد با بیمار به اندازه مبلغ نسخه کم میشود.</w:t>
       </w:r>
     </w:p>
     <w:p>
@@ -660,30 +682,35 @@
           <w:lang w:bidi="fa-IR"/>
         </w:rPr>
       </w:pPr>
-    </w:p>
-    <w:p>
-      <w:pPr>
-        <w:bidi/>
-        <w:jc w:val="lowKashida"/>
-        <w:rPr>
-          <w:rFonts w:cs="B Nazanin"/>
-          <w:sz w:val="28"/>
-          <w:szCs w:val="28"/>
-          <w:u w:val="single"/>
-          <w:rtl/>
-          <w:lang w:bidi="fa-IR"/>
-        </w:rPr>
-      </w:pPr>
-      <w:r>
-        <w:rPr>
-          <w:rFonts w:cs="B Nazanin" w:hint="cs"/>
-          <w:sz w:val="28"/>
-          <w:szCs w:val="28"/>
-          <w:u w:val="single"/>
-          <w:rtl/>
-          <w:lang w:bidi="fa-IR"/>
-        </w:rPr>
-        <w:t>داستان کاربر پزشک:</w:t>
+      <w:r>
+        <w:rPr>
+          <w:rFonts w:cs="B Nazanin" w:hint="cs"/>
+          <w:sz w:val="28"/>
+          <w:szCs w:val="28"/>
+          <w:rtl/>
+          <w:lang w:bidi="fa-IR"/>
+        </w:rPr>
+        <w:t>ثبت سقف قرارداد های بیمه</w:t>
+      </w:r>
+      <w:r>
+        <w:rPr>
+          <w:rFonts w:cs="B Nazanin" w:hint="cs"/>
+          <w:sz w:val="28"/>
+          <w:szCs w:val="28"/>
+          <w:rtl/>
+          <w:lang w:bidi="fa-IR"/>
+        </w:rPr>
+        <w:t xml:space="preserve">: </w:t>
+      </w:r>
+      <w:r>
+        <w:rPr>
+          <w:rFonts w:cs="B Nazanin" w:hint="cs"/>
+          <w:sz w:val="28"/>
+          <w:szCs w:val="28"/>
+          <w:rtl/>
+          <w:lang w:bidi="fa-IR"/>
+        </w:rPr>
+        <w:t>با فشردن دکمه ویرایش اطلاعات شرکت های بیمه، شرکت های بیمه نمایش داده شده و سقف قرارداد آنها قابلیت ویرایش پیدا میکند.</w:t>
       </w:r>
     </w:p>
     <w:p>
@@ -702,56 +729,31 @@
           <w:lang w:bidi="fa-IR"/>
         </w:rPr>
       </w:pPr>
-      <w:r>
-        <w:rPr>
-          <w:rFonts w:cs="B Nazanin" w:hint="cs"/>
-          <w:sz w:val="28"/>
-          <w:szCs w:val="28"/>
+    </w:p>
+    <w:p>
+      <w:pPr>
+        <w:bidi/>
+        <w:jc w:val="lowKashida"/>
+        <w:rPr>
+          <w:rFonts w:cs="B Nazanin"/>
+          <w:sz w:val="28"/>
+          <w:szCs w:val="28"/>
+          <w:u w:val="single"/>
+          <w:rtl/>
+          <w:lang w:bidi="fa-IR"/>
+        </w:rPr>
+      </w:pPr>
+      <w:r>
+        <w:rPr>
+          <w:rFonts w:cs="B Nazanin" w:hint="cs"/>
+          <w:sz w:val="28"/>
+          <w:szCs w:val="28"/>
+          <w:u w:val="single"/>
           <w:rtl/>
           <w:lang w:bidi="fa-IR"/>
         </w:rPr>
         <w:lastRenderedPageBreak/>
-        <w:t xml:space="preserve">احراز هویت پزشک: 1. </w:t>
-      </w:r>
-      <w:r>
-        <w:rPr>
-          <w:rFonts w:cs="B Nazanin" w:hint="cs"/>
-          <w:sz w:val="28"/>
-          <w:szCs w:val="28"/>
-          <w:rtl/>
-          <w:lang w:bidi="fa-IR"/>
-        </w:rPr>
-        <w:t xml:space="preserve">کاربر پس از ورود به سیستم گزینه </w:t>
-      </w:r>
-      <w:r>
-        <w:rPr>
-          <w:rFonts w:cs="B Nazanin" w:hint="cs"/>
-          <w:sz w:val="28"/>
-          <w:szCs w:val="28"/>
-          <w:rtl/>
-          <w:lang w:bidi="fa-IR"/>
-        </w:rPr>
-        <w:t>ورود</w:t>
-      </w:r>
-      <w:r>
-        <w:rPr>
-          <w:rFonts w:cs="B Nazanin" w:hint="cs"/>
-          <w:sz w:val="28"/>
-          <w:szCs w:val="28"/>
-          <w:rtl/>
-          <w:lang w:bidi="fa-IR"/>
-        </w:rPr>
-        <w:t xml:space="preserve"> را انتخاب می کند</w:t>
-      </w:r>
-      <w:r>
-        <w:rPr>
-          <w:rFonts w:cs="B Nazanin" w:hint="cs"/>
-          <w:sz w:val="28"/>
-          <w:szCs w:val="28"/>
-          <w:rtl/>
-          <w:lang w:bidi="fa-IR"/>
-        </w:rPr>
-        <w:t>. 2. با کد کاربری و پسورد وارد سیستم میشود.</w:t>
+        <w:t>داستان کاربر پزشک:</w:t>
       </w:r>
     </w:p>
     <w:p>
@@ -778,6 +780,73 @@
           <w:rtl/>
           <w:lang w:bidi="fa-IR"/>
         </w:rPr>
+        <w:t xml:space="preserve">احراز هویت پزشک: 1. </w:t>
+      </w:r>
+      <w:r>
+        <w:rPr>
+          <w:rFonts w:cs="B Nazanin" w:hint="cs"/>
+          <w:sz w:val="28"/>
+          <w:szCs w:val="28"/>
+          <w:rtl/>
+          <w:lang w:bidi="fa-IR"/>
+        </w:rPr>
+        <w:t xml:space="preserve">کاربر پس از ورود به سیستم گزینه </w:t>
+      </w:r>
+      <w:r>
+        <w:rPr>
+          <w:rFonts w:cs="B Nazanin" w:hint="cs"/>
+          <w:sz w:val="28"/>
+          <w:szCs w:val="28"/>
+          <w:rtl/>
+          <w:lang w:bidi="fa-IR"/>
+        </w:rPr>
+        <w:t>ورود</w:t>
+      </w:r>
+      <w:r>
+        <w:rPr>
+          <w:rFonts w:cs="B Nazanin" w:hint="cs"/>
+          <w:sz w:val="28"/>
+          <w:szCs w:val="28"/>
+          <w:rtl/>
+          <w:lang w:bidi="fa-IR"/>
+        </w:rPr>
+        <w:t xml:space="preserve"> را انتخاب می کند</w:t>
+      </w:r>
+      <w:r>
+        <w:rPr>
+          <w:rFonts w:cs="B Nazanin" w:hint="cs"/>
+          <w:sz w:val="28"/>
+          <w:szCs w:val="28"/>
+          <w:rtl/>
+          <w:lang w:bidi="fa-IR"/>
+        </w:rPr>
+        <w:t>. 2. با کد کاربری و پسورد وارد سیستم میشود.</w:t>
+      </w:r>
+    </w:p>
+    <w:p>
+      <w:pPr>
+        <w:pStyle w:val="ListParagraph"/>
+        <w:numPr>
+          <w:ilvl w:val="0"/>
+          <w:numId w:val="1"/>
+        </w:numPr>
+        <w:bidi/>
+        <w:jc w:val="lowKashida"/>
+        <w:rPr>
+          <w:rFonts w:cs="B Nazanin"/>
+          <w:sz w:val="28"/>
+          <w:szCs w:val="28"/>
+          <w:lang w:bidi="fa-IR"/>
+        </w:rPr>
+      </w:pPr>
+      <w:r>
+        <w:rPr>
+          <w:rFonts w:cs="B Nazanin" w:hint="cs"/>
+          <w:sz w:val="28"/>
+          <w:szCs w:val="28"/>
+          <w:rtl/>
+          <w:lang w:bidi="fa-IR"/>
+        </w:rPr>
         <w:t xml:space="preserve">ثبت نسخه الکترونیکی: کاربر پزشک پس از ورود به حساب کاربری خود، </w:t>
       </w:r>
       <w:r>
@@ -790,8 +859,6 @@
         </w:rPr>
         <w:t>نام داروهای مورد نظرش را وارد میکند و تعداد هر یک را اعلام مینماید. سپس این اطلاعات در نسخه الکترونیکی ثبت میشود.</w:t>
       </w:r>
-      <w:bookmarkStart w:id="0" w:name="_GoBack"/>
-      <w:bookmarkEnd w:id="0"/>
     </w:p>
     <w:p>
       <w:pPr>

</xml_diff>